<commit_message>
DHCP kieg, előző szövegek rövidítése
</commit_message>
<xml_diff>
--- a/Zoli_script.docx
+++ b/Zoli_script.docx
@@ -29,43 +29,73 @@
         <w:rPr>
           <w:lang w:val="hu-HU"/>
         </w:rPr>
-        <w:t xml:space="preserve">Át is veszem a szót. Szóval amiről nem beszéltünk még többek között azok a SOHO routerek vagy home routerek, ki, hogy ismeri. A soho routerek azok, amiket az ember megtalálhat a saját otthonában, beállíthat rajta különböző hálózatokat, gondolok itt a privát, akár jelszóval elzárható hálózatra, vagy a guest hálózatra amire akár időkorlátot és sebességi korlátot is rakhat az ember, különböző fajta titkosítással. Tehát ezekből a routerekből raktunk le hármat a hálózatban, 1-et a motelbe és 2-t a kávéházba, azon belül az egyiket a bárba másikat az étkező helyre, hiszen azt </w:t>
-      </w:r>
-      <w:r>
-        <w:rPr>
-          <w:lang w:val="hu-HU"/>
-        </w:rPr>
-        <w:t>számoltuk,</w:t>
-      </w:r>
-      <w:r>
-        <w:rPr>
-          <w:lang w:val="hu-HU"/>
-        </w:rPr>
-        <w:t xml:space="preserve"> hogy nem lesz több vendég egyszerre mint 250, a bárban főleg.</w:t>
-      </w:r>
-      <w:r>
-        <w:rPr>
-          <w:lang w:val="hu-HU"/>
-        </w:rPr>
-        <w:t xml:space="preserve"> A harmadik soho pedig a motelben található.</w:t>
-      </w:r>
-      <w:r>
-        <w:rPr>
-          <w:lang w:val="hu-HU"/>
-        </w:rPr>
-        <w:t xml:space="preserve"> A biztonsági beállításukról </w:t>
-      </w:r>
-      <w:r>
-        <w:rPr>
-          <w:lang w:val="hu-HU"/>
-        </w:rPr>
-        <w:t>is beszélnék egy keveset. Mindegyik routeren a hálózathoz megfelelő SSID-t állítottunk be annak érdekében, hogy a vendégek könnyen megtalálhassák azt, és ezeket a hálózatok WPA2-PSK AES jelszó titkosítóval láttuk el. A jelszót azért állítottuk be, hogy csak a fogyasztásra esedékes vendégek tudják a WiFi-t használni.</w:t>
-      </w:r>
-      <w:r>
-        <w:rPr>
-          <w:lang w:val="hu-HU"/>
-        </w:rPr>
-        <w:t xml:space="preserve"> Azért is a PSK verziót állítottuk be, mert legalább 8 karakter hosszú kell lennie, kis- és nagy betűket, számokat és speciális karaktereket is kell tartalmaznia, tehát nehezebb a hálózat feltörése. Ezek mellett a PSK kapcsolat megtartásához egy eszköznek meg kell ismernie egy dinamikus </w:t>
+        <w:t>A soho routeren b</w:t>
+      </w:r>
+      <w:r>
+        <w:rPr>
+          <w:lang w:val="hu-HU"/>
+        </w:rPr>
+        <w:t>eállíthatunk</w:t>
+      </w:r>
+      <w:r>
+        <w:rPr>
+          <w:lang w:val="hu-HU"/>
+        </w:rPr>
+        <w:t xml:space="preserve"> különböző hálózatokat, gondolok itt a privát, akár jelszóval elzárható hálózatra, vagy a guest hálózatra amire akár időkorlátot és sebességi korlátot is rakhat az ember, különböző titkosítás</w:t>
+      </w:r>
+      <w:r>
+        <w:rPr>
+          <w:lang w:val="hu-HU"/>
+        </w:rPr>
+        <w:t>okkal</w:t>
+      </w:r>
+      <w:r>
+        <w:rPr>
+          <w:lang w:val="hu-HU"/>
+        </w:rPr>
+        <w:t xml:space="preserve">. </w:t>
+      </w:r>
+      <w:r>
+        <w:rPr>
+          <w:lang w:val="hu-HU"/>
+        </w:rPr>
+        <w:t>E</w:t>
+      </w:r>
+      <w:r>
+        <w:rPr>
+          <w:lang w:val="hu-HU"/>
+        </w:rPr>
+        <w:t>zekből a routerekből raktunk le hármat a hálózatban, 1-et a motelbe és 2-t a kávéházba</w:t>
+      </w:r>
+      <w:r>
+        <w:rPr>
+          <w:lang w:val="hu-HU"/>
+        </w:rPr>
+        <w:t>.</w:t>
+      </w:r>
+      <w:r>
+        <w:rPr>
+          <w:lang w:val="hu-HU"/>
+        </w:rPr>
+        <w:t xml:space="preserve"> </w:t>
+      </w:r>
+      <w:r>
+        <w:rPr>
+          <w:lang w:val="hu-HU"/>
+        </w:rPr>
+        <w:t xml:space="preserve">Mindegyik routeren a hálózathoz megfelelő SSID-t állítottunk be annak érdekében, hogy a vendégek könnyen megtalálhassák azt, és ezeket a hálózatok WPA2-PSK AES jelszó titkosítóval láttuk el. </w:t>
+      </w:r>
+      <w:r>
+        <w:rPr>
+          <w:lang w:val="hu-HU"/>
+        </w:rPr>
+        <w:t xml:space="preserve">A </w:t>
+      </w:r>
+      <w:r>
+        <w:rPr>
+          <w:lang w:val="hu-HU"/>
+        </w:rPr>
+        <w:t xml:space="preserve">PSK kapcsolat megtartásához egy eszköznek meg kell ismernie egy dinamikus </w:t>
       </w:r>
       <w:r>
         <w:rPr>
@@ -77,7 +107,19 @@
         <w:rPr>
           <w:lang w:val="hu-HU"/>
         </w:rPr>
-        <w:t xml:space="preserve"> amely a hálózat generál és ezzel együtt küldi csak titkosítva a csomagokat az adott eszközökre.</w:t>
+        <w:t xml:space="preserve"> amely</w:t>
+      </w:r>
+      <w:r>
+        <w:rPr>
+          <w:lang w:val="hu-HU"/>
+        </w:rPr>
+        <w:t>et</w:t>
+      </w:r>
+      <w:r>
+        <w:rPr>
+          <w:lang w:val="hu-HU"/>
+        </w:rPr>
+        <w:t xml:space="preserve"> a hálózat generál és ezzel együtt küldi csak titkosítva a csomagokat az adott eszközökre.</w:t>
       </w:r>
     </w:p>
     <w:p>
@@ -127,19 +169,25 @@
         <w:rPr>
           <w:lang w:val="hu-HU"/>
         </w:rPr>
-        <w:t xml:space="preserve"> állítottunk be a New York hotel terület switchei közt és a kávéház routerei között.</w:t>
-      </w:r>
-      <w:r>
-        <w:rPr>
-          <w:lang w:val="hu-HU"/>
-        </w:rPr>
-        <w:t xml:space="preserve"> Ezzel a protokollal akadályozzuk meg</w:t>
-      </w:r>
-      <w:r>
-        <w:rPr>
-          <w:lang w:val="hu-HU"/>
-        </w:rPr>
-        <w:t xml:space="preserve"> többek között</w:t>
+        <w:t xml:space="preserve"> állítottunk be a New York hotel terület switchei közt és a kávéház </w:t>
+      </w:r>
+      <w:r>
+        <w:rPr>
+          <w:lang w:val="hu-HU"/>
+        </w:rPr>
+        <w:t xml:space="preserve">switchei </w:t>
+      </w:r>
+      <w:r>
+        <w:rPr>
+          <w:lang w:val="hu-HU"/>
+        </w:rPr>
+        <w:t>között.</w:t>
+      </w:r>
+      <w:r>
+        <w:rPr>
+          <w:lang w:val="hu-HU"/>
+        </w:rPr>
+        <w:t xml:space="preserve"> Megakadályozza</w:t>
       </w:r>
       <w:r>
         <w:rPr>
@@ -163,7 +211,31 @@
         <w:rPr>
           <w:lang w:val="hu-HU"/>
         </w:rPr>
-        <w:t xml:space="preserve">. Na de hogyan is működik az STP protokoll? A hálózatban kiválaszt egy gyökérponti hidat, amelyhez minden kapcsoló egy útvonalon csatlakozik, a többi kapcsoló portjai közül </w:t>
+        <w:t xml:space="preserve">. A hálózatban kiválaszt egy gyökérponti hidat, amelyhez minden </w:t>
+      </w:r>
+      <w:r>
+        <w:rPr>
+          <w:lang w:val="hu-HU"/>
+        </w:rPr>
+        <w:t>switch</w:t>
+      </w:r>
+      <w:r>
+        <w:rPr>
+          <w:lang w:val="hu-HU"/>
+        </w:rPr>
+        <w:t xml:space="preserve"> egy útvonalon csatlakozik, a többi </w:t>
+      </w:r>
+      <w:r>
+        <w:rPr>
+          <w:lang w:val="hu-HU"/>
+        </w:rPr>
+        <w:t>switch</w:t>
+      </w:r>
+      <w:r>
+        <w:rPr>
+          <w:lang w:val="hu-HU"/>
+        </w:rPr>
+        <w:t xml:space="preserve"> portjai közül </w:t>
       </w:r>
       <w:r>
         <w:rPr>
@@ -175,25 +247,19 @@
         <w:rPr>
           <w:lang w:val="hu-HU"/>
         </w:rPr>
-        <w:t xml:space="preserve"> lezár, hogy azok ne továbbítsanak forgalmat (kivéve, ha esetleg több switchen van VLAN priority és secondary-ság beállítva, olyankor egyes forgalmaknak megnyit más útvonalat is) de ha egy útvonal meghibásodik, tegyük fel a kábel megszűnik működni, akkor automatikusan átkapcsolja a forgalmat egy másik útvonalra. Ez a protokoll számos előnyt biztosít, például ahogy azt már mondtam, megelőzi a</w:t>
-      </w:r>
-      <w:r>
-        <w:rPr>
-          <w:lang w:val="hu-HU"/>
-        </w:rPr>
-        <w:t xml:space="preserve">z üzenetszórási vihart (azaz hurkokat), redundanciát növeli és nem utolsó sorban, csökkenti a forgalom terhelését. Az STP-nek is több </w:t>
-      </w:r>
-      <w:r>
-        <w:rPr>
-          <w:lang w:val="hu-HU"/>
-        </w:rPr>
-        <w:t>verziója</w:t>
-      </w:r>
-      <w:r>
-        <w:rPr>
-          <w:lang w:val="hu-HU"/>
-        </w:rPr>
-        <w:t xml:space="preserve"> létezik már, például az IEEE 802.1D vagy 802.1w stb. Ezek újabb és újabb megvalósítások melyek egyre gyorsabbá és megbízhatóbbá varázsolják az STP protokollt.</w:t>
+        <w:t xml:space="preserve"> lezár, hogy azok ne továbbítsanak forgalmat</w:t>
+      </w:r>
+      <w:r>
+        <w:rPr>
+          <w:lang w:val="hu-HU"/>
+        </w:rPr>
+        <w:t>,</w:t>
+      </w:r>
+      <w:r>
+        <w:rPr>
+          <w:lang w:val="hu-HU"/>
+        </w:rPr>
+        <w:t xml:space="preserve"> de ha egy útvonal meghibásodik, akkor automatikusan átkapcsolja a forgalmat egy másik útvonalra.</w:t>
       </w:r>
     </w:p>
     <w:p>
@@ -227,19 +293,6 @@
     </w:p>
     <w:p>
       <w:pPr>
-        <w:rPr>
-          <w:lang w:val="hu-HU"/>
-        </w:rPr>
-      </w:pPr>
-      <w:r>
-        <w:rPr>
-          <w:lang w:val="hu-HU"/>
-        </w:rPr>
-        <w:br w:type="page"/>
-      </w:r>
-    </w:p>
-    <w:p>
-      <w:pPr>
         <w:pStyle w:val="Nincstrkz"/>
         <w:rPr>
           <w:lang w:val="hu-HU"/>
@@ -266,13 +319,109 @@
         <w:rPr>
           <w:lang w:val="hu-HU"/>
         </w:rPr>
-        <w:t>Mint ahogy látható a topológián, állítottunk GRE (Generic Routing Encapsulation) alagutat is. A protokoll működése igen egyszerű, hiszen a beágyazott csomagok egy GRE fejlécet kapnak, amely tartalmazza a forrás, a cél és az alagút típusát. Amint ez a GRE fejléc megérkezik a forráshoz, az információkat a rendeltetési helyére továbbítja és a fejlécet törli. Tehát az üzemeltetők router és a kávézó router között egy virtuális alagutat hoz létre két pont között, amellyel, ha nincsenek is egy hálózatba, akkor is azt érzékelik mintha egy lenne</w:t>
-      </w:r>
-      <w:r>
-        <w:rPr>
-          <w:lang w:val="hu-HU"/>
-        </w:rPr>
-        <w:t xml:space="preserve">, persze ehhez az kell, hogy a fizikai interface-en át tudjon menni a csomag. </w:t>
+        <w:t>A</w:t>
+      </w:r>
+      <w:r>
+        <w:rPr>
+          <w:lang w:val="hu-HU"/>
+        </w:rPr>
+        <w:t xml:space="preserve"> topológián, állítottunk</w:t>
+      </w:r>
+      <w:r>
+        <w:rPr>
+          <w:lang w:val="hu-HU"/>
+        </w:rPr>
+        <w:t xml:space="preserve"> be</w:t>
+      </w:r>
+      <w:r>
+        <w:rPr>
+          <w:lang w:val="hu-HU"/>
+        </w:rPr>
+        <w:t xml:space="preserve"> GRE (Generic Routing Encapsulation) alagutat is. </w:t>
+      </w:r>
+      <w:r>
+        <w:rPr>
+          <w:lang w:val="hu-HU"/>
+        </w:rPr>
+        <w:t xml:space="preserve">A protokollban </w:t>
+      </w:r>
+      <w:r>
+        <w:rPr>
+          <w:lang w:val="hu-HU"/>
+        </w:rPr>
+        <w:t xml:space="preserve">a beágyazott csomagok egy GRE fejlécet kapnak, amely tartalmazza a forrás, a cél és az alagút típusát. Amint ez a GRE fejléc megérkezik a forráshoz, az információkat a rendeltetési helyére továbbítja és a fejlécet törli. </w:t>
+      </w:r>
+      <w:r>
+        <w:rPr>
+          <w:lang w:val="hu-HU"/>
+        </w:rPr>
+        <w:t>A</w:t>
+      </w:r>
+      <w:r>
+        <w:rPr>
+          <w:lang w:val="hu-HU"/>
+        </w:rPr>
+        <w:t>z üzemeltetők router és a kávézó router között egy virtuális alagutat hoz</w:t>
+      </w:r>
+      <w:r>
+        <w:rPr>
+          <w:lang w:val="hu-HU"/>
+        </w:rPr>
+        <w:t>tunk így</w:t>
+      </w:r>
+      <w:r>
+        <w:rPr>
+          <w:lang w:val="hu-HU"/>
+        </w:rPr>
+        <w:t xml:space="preserve"> </w:t>
+      </w:r>
+      <w:r>
+        <w:rPr>
+          <w:lang w:val="hu-HU"/>
+        </w:rPr>
+        <w:t>létre,</w:t>
+      </w:r>
+      <w:r>
+        <w:rPr>
+          <w:lang w:val="hu-HU"/>
+        </w:rPr>
+        <w:t xml:space="preserve"> </w:t>
+      </w:r>
+      <w:r>
+        <w:rPr>
+          <w:lang w:val="hu-HU"/>
+        </w:rPr>
+        <w:t>amellyel, ha nincsenek is egy hálózatba, akkor is azt érzékelik mintha egy lenne</w:t>
+      </w:r>
+      <w:r>
+        <w:rPr>
+          <w:lang w:val="hu-HU"/>
+        </w:rPr>
+        <w:t xml:space="preserve">, </w:t>
+      </w:r>
+      <w:r>
+        <w:rPr>
+          <w:lang w:val="hu-HU"/>
+        </w:rPr>
+        <w:t>de</w:t>
+      </w:r>
+      <w:r>
+        <w:rPr>
+          <w:lang w:val="hu-HU"/>
+        </w:rPr>
+        <w:t xml:space="preserve"> ehhez az kell, hogy a fizikai interface-en</w:t>
+      </w:r>
+      <w:r>
+        <w:rPr>
+          <w:lang w:val="hu-HU"/>
+        </w:rPr>
+        <w:t xml:space="preserve"> össze legyenek kötve és</w:t>
+      </w:r>
+      <w:r>
+        <w:rPr>
+          <w:lang w:val="hu-HU"/>
+        </w:rPr>
+        <w:t xml:space="preserve"> át tudjon menni a csomag. </w:t>
       </w:r>
       <w:r>
         <w:rPr>
@@ -284,7 +433,7 @@
         <w:rPr>
           <w:lang w:val="hu-HU"/>
         </w:rPr>
-        <w:t>lagutak segítségével tehát olyan protokollok adatait tudjuk szállítani két forgalomirányító között, melyeket a közvetítő hálózat nem támogat</w:t>
+        <w:t>lagutak segítségével olyan protokollok adatait tudjuk szállítani két forgalomirányító között, melyeket a közvetítő hálózat nem támogat</w:t>
       </w:r>
       <w:r>
         <w:rPr>
@@ -350,7 +499,7 @@
         <w:rPr>
           <w:lang w:val="hu-HU"/>
         </w:rPr>
-        <w:t xml:space="preserve">Nem utolsó sorban OSPF-et állítottunk be a 4 fő router között, azaz a terület elválasztó routerjeink között, ezzel biztosítva, hogy a hálózatot dinamikusan és gyorsan megismerik egymástól, plusz saját magunk munkájának gyorsításának érdekében. Szóval mi is az az OSPF? </w:t>
+        <w:t xml:space="preserve">OSPF-et állítottunk be a 4 fő router között, a terület elválasztó routerjeink között, ezzel biztosítva, hogy a hálózatot dinamikusan és gyorsan megismerik egymástól, plusz saját magunk munkájának gyorsításának érdekében. </w:t>
       </w:r>
       <w:r>
         <w:rPr>
@@ -362,13 +511,13 @@
         <w:rPr>
           <w:lang w:val="hu-HU"/>
         </w:rPr>
-        <w:t xml:space="preserve"> vagy OSPFv2</w:t>
-      </w:r>
-      <w:r>
-        <w:rPr>
-          <w:lang w:val="hu-HU"/>
-        </w:rPr>
-        <w:t xml:space="preserve"> (Open Shortest Path First version 2) egy link-állapotú útválasztási protokoll, amelyet kis</w:t>
+        <w:t xml:space="preserve"> </w:t>
+      </w:r>
+      <w:r>
+        <w:rPr>
+          <w:lang w:val="hu-HU"/>
+        </w:rPr>
+        <w:t>link-állapotú útválasztási protokoll, amelyet kis</w:t>
       </w:r>
       <w:r>
         <w:rPr>
@@ -380,7 +529,31 @@
         <w:rPr>
           <w:lang w:val="hu-HU"/>
         </w:rPr>
-        <w:t xml:space="preserve"> és közepes méretű hálózatokhoz terveztek. Az OSPFv2 útválasztási algoritmusa a legrövidebb út algoritmus, amely a hálózatban lévő linkek súlyai alapján határozza meg a legrövidebb útvonalakat a forgalom számára. Az hálózatokat egységekre, úgynevezett területekre osztja fel. A területek lehetővé teszik a hálózat adminisztratív felosztását, és segítenek megvédeni a hálózatot a rosszindulatú támadásoktól. Egyik legfőbb eleme a 10 másodpercenként küldött „hello-csomagok” (ezt tudjuk változtatni, ez az alap értéke), ami a hálózat linkjeinek állapotáról ad visszajelzést. Ezek után összegyűjtik ezeket az üzeneteket, és létrehoznak egy táblázatot a hálózat linkjeiről és azok állapotáról, majd ezt a táblázatot használják az forgalom továbbítására.</w:t>
+        <w:t xml:space="preserve"> és közepes méretű hálózatokhoz terveztek</w:t>
+      </w:r>
+      <w:r>
+        <w:rPr>
+          <w:lang w:val="hu-HU"/>
+        </w:rPr>
+        <w:t xml:space="preserve"> így számunkra megfelelő protokoll</w:t>
+      </w:r>
+      <w:r>
+        <w:rPr>
+          <w:lang w:val="hu-HU"/>
+        </w:rPr>
+        <w:t>. A hálózatokat területekre osztja fel</w:t>
+      </w:r>
+      <w:r>
+        <w:rPr>
+          <w:lang w:val="hu-HU"/>
+        </w:rPr>
+        <w:t>, amik</w:t>
+      </w:r>
+      <w:r>
+        <w:rPr>
+          <w:lang w:val="hu-HU"/>
+        </w:rPr>
+        <w:t xml:space="preserve"> lehetővé teszik a hálózat adminisztratív felosztását, és segítenek megvédeni a hálózatot a rosszindulatú támadásoktól. Egyik legfőbb eleme a 10 másodpercenként küldött „hello-csomagok”, ami a hálózat linkjeinek állapotáról ad visszajelzést. Ezek után összegyűjtik ezeket az üzeneteket, és létrehoznak egy táblázatot a hálózat linkjeiről és azok állapotáról, majd ezt a táblázatot használják a forgalom továbbítására.</w:t>
       </w:r>
     </w:p>
     <w:p>
@@ -427,17 +600,69 @@
     </w:p>
     <w:p>
       <w:pPr>
+        <w:rPr>
+          <w:lang w:val="hu-HU"/>
+        </w:rPr>
+      </w:pPr>
+      <w:r>
+        <w:rPr>
+          <w:lang w:val="hu-HU"/>
+        </w:rPr>
+        <w:br w:type="page"/>
+      </w:r>
+    </w:p>
+    <w:p>
+      <w:pPr>
         <w:pStyle w:val="Nincstrkz"/>
         <w:rPr>
-          <w:lang w:val="hu-HU"/>
-        </w:rPr>
-      </w:pPr>
-      <w:r>
-        <w:rPr>
-          <w:lang w:val="hu-HU"/>
-        </w:rPr>
-        <w:t>Köszönjük, hogy meghallgattak minket!</w:t>
-      </w:r>
+          <w:rStyle w:val="AlcmChar"/>
+        </w:rPr>
+      </w:pPr>
+      <w:r>
+        <w:rPr>
+          <w:rStyle w:val="AlcmChar"/>
+        </w:rPr>
+        <w:lastRenderedPageBreak/>
+        <w:t>DHCP</w:t>
+      </w:r>
+    </w:p>
+    <w:p>
+      <w:pPr>
+        <w:rPr>
+          <w:lang w:val="hu-HU"/>
+        </w:rPr>
+      </w:pPr>
+      <w:r>
+        <w:rPr>
+          <w:lang w:val="hu-HU"/>
+        </w:rPr>
+        <w:t>Dinamikusan ip címeket a New York területen osztunk, mely segít az új eszközök beállításában a hálózatban, hiszen elég rácsatlakozniuk a hálózatra és a megfelelő helyről és a megfelelő VLAN ip tartományból már kap is IP-címet</w:t>
+      </w:r>
+      <w:r>
+        <w:rPr>
+          <w:lang w:val="hu-HU"/>
+        </w:rPr>
+        <w:t>, illetve takarékoskodik az IP címekkel, mert csak akkor használ egy ip-t egy adott PC amikor hozzá van csatlakozva.</w:t>
+      </w:r>
+      <w:r>
+        <w:rPr>
+          <w:lang w:val="hu-HU"/>
+        </w:rPr>
+        <w:t xml:space="preserve"> Emellett az üzemeltetők és a Laguna motel dinamikusan kapnak IPv6 címeket.</w:t>
+      </w:r>
+      <w:r>
+        <w:rPr>
+          <w:lang w:val="hu-HU"/>
+        </w:rPr>
+        <w:t xml:space="preserve"> Ezek mellett a SOHO routereken is DHCP-vel osztjuk az IP címeket a hostok számára.</w:t>
+      </w:r>
+    </w:p>
+    <w:p>
+      <w:pPr>
+        <w:rPr>
+          <w:lang w:val="hu-HU"/>
+        </w:rPr>
+      </w:pPr>
     </w:p>
     <w:sectPr>
       <w:pgSz w:w="12240" w:h="15840"/>

</xml_diff>